<commit_message>
- Introduction to mechanics added
</commit_message>
<xml_diff>
--- a/Assets/GameDesign/Mechaniken_Liste.docx
+++ b/Assets/GameDesign/Mechaniken_Liste.docx
@@ -144,8 +144,6 @@
         </w:rPr>
         <w:t>Runen aufladen/zeichnen</w:t>
       </w:r>
-      <w:bookmarkStart w:id="0" w:name="_GoBack"/>
-      <w:bookmarkEnd w:id="0"/>
     </w:p>
     <w:p>
       <w:pPr>
@@ -1058,6 +1056,75 @@
           <w:lang w:val="de-CH"/>
         </w:rPr>
         <w:t>Level-Spezifische Mechanics</w:t>
+      </w:r>
+    </w:p>
+    <w:p>
+      <w:pPr>
+        <w:pStyle w:val="berschrift2"/>
+        <w:pBdr>
+          <w:bottom w:val="single" w:sz="4" w:space="1" w:color="auto"/>
+        </w:pBdr>
+        <w:rPr>
+          <w:lang w:val="de-CH"/>
+        </w:rPr>
+      </w:pPr>
+      <w:r>
+        <w:rPr>
+          <w:lang w:val="de-CH"/>
+        </w:rPr>
+        <w:t>Einführung zu den Mechanics</w:t>
+      </w:r>
+    </w:p>
+    <w:p>
+      <w:pPr>
+        <w:ind w:left="284"/>
+        <w:rPr>
+          <w:lang w:val="de-CH"/>
+        </w:rPr>
+      </w:pPr>
+      <w:r>
+        <w:rPr>
+          <w:lang w:val="de-CH"/>
+        </w:rPr>
+        <w:t>Die Mechaniken werden in jedem Level durch den Erzähler eingeführt.</w:t>
+      </w:r>
+    </w:p>
+    <w:p>
+      <w:pPr>
+        <w:pStyle w:val="Listenabsatz"/>
+        <w:numPr>
+          <w:ilvl w:val="0"/>
+          <w:numId w:val="2"/>
+        </w:numPr>
+        <w:rPr>
+          <w:lang w:val="de-CH"/>
+        </w:rPr>
+      </w:pPr>
+      <w:r>
+        <w:rPr>
+          <w:lang w:val="de-CH"/>
+        </w:rPr>
+        <w:t xml:space="preserve">Spieler steht vor einem Problem </w:t>
+      </w:r>
+      <w:bookmarkStart w:id="0" w:name="_GoBack"/>
+      <w:bookmarkEnd w:id="0"/>
+    </w:p>
+    <w:p>
+      <w:pPr>
+        <w:pStyle w:val="Listenabsatz"/>
+        <w:numPr>
+          <w:ilvl w:val="0"/>
+          <w:numId w:val="3"/>
+        </w:numPr>
+        <w:rPr>
+          <w:lang w:val="de-CH"/>
+        </w:rPr>
+      </w:pPr>
+      <w:r>
+        <w:rPr>
+          <w:lang w:val="de-CH"/>
+        </w:rPr>
+        <w:t>Erzähler erzählt was der Spieler auf Indirekte Art was zu tun ist.</w:t>
       </w:r>
     </w:p>
     <w:p>
@@ -1970,7 +2037,7 @@
             <w:sz w:val="18"/>
             <w:szCs w:val="18"/>
           </w:rPr>
-          <w:t>10.10.2018</w:t>
+          <w:t>11.10.2018</w:t>
         </w:r>
         <w:r>
           <w:rPr>
@@ -2135,7 +2202,7 @@
             <w:sz w:val="18"/>
             <w:szCs w:val="18"/>
           </w:rPr>
-          <w:t>10.10.2018</w:t>
+          <w:t>11.10.2018</w:t>
         </w:r>
         <w:r>
           <w:rPr>
@@ -2300,7 +2367,7 @@
             <w:sz w:val="18"/>
             <w:szCs w:val="18"/>
           </w:rPr>
-          <w:t>10.10.2018</w:t>
+          <w:t>11.10.2018</w:t>
         </w:r>
         <w:r>
           <w:rPr>
@@ -2465,7 +2532,7 @@
             <w:sz w:val="18"/>
             <w:szCs w:val="18"/>
           </w:rPr>
-          <w:t>10.10.2018</w:t>
+          <w:t>11.10.2018</w:t>
         </w:r>
         <w:r>
           <w:rPr>
@@ -2640,7 +2707,7 @@
             <w:sz w:val="18"/>
             <w:szCs w:val="18"/>
           </w:rPr>
-          <w:t>10.10.2018</w:t>
+          <w:t>11.10.2018</w:t>
         </w:r>
         <w:r>
           <w:rPr>
@@ -2795,7 +2862,7 @@
             <w:sz w:val="18"/>
             <w:szCs w:val="18"/>
           </w:rPr>
-          <w:t>10.10.2018</w:t>
+          <w:t>11.10.2018</w:t>
         </w:r>
         <w:r>
           <w:rPr>
@@ -2960,7 +3027,7 @@
             <w:sz w:val="18"/>
             <w:szCs w:val="18"/>
           </w:rPr>
-          <w:t>10.10.2018</w:t>
+          <w:t>11.10.2018</w:t>
         </w:r>
         <w:r>
           <w:rPr>
@@ -3125,7 +3192,7 @@
             <w:sz w:val="18"/>
             <w:szCs w:val="18"/>
           </w:rPr>
-          <w:t>10.10.2018</w:t>
+          <w:t>11.10.2018</w:t>
         </w:r>
         <w:r>
           <w:rPr>
@@ -4104,8 +4171,238 @@
       </w:rPr>
     </w:lvl>
   </w:abstractNum>
+  <w:abstractNum w:abstractNumId="1">
+    <w:nsid w:val="764A3F70"/>
+    <w:multiLevelType w:val="hybridMultilevel"/>
+    <w:tmpl w:val="901C1E12"/>
+    <w:lvl w:ilvl="0" w:tplc="C150BD44">
+      <w:numFmt w:val="bullet"/>
+      <w:lvlText w:val="-"/>
+      <w:lvlJc w:val="left"/>
+      <w:pPr>
+        <w:ind w:left="644" w:hanging="360"/>
+      </w:pPr>
+      <w:rPr>
+        <w:rFonts w:ascii="Calibri" w:eastAsiaTheme="minorHAnsi" w:hAnsi="Calibri" w:cs="Calibri" w:hint="default"/>
+      </w:rPr>
+    </w:lvl>
+    <w:lvl w:ilvl="1" w:tplc="04070003">
+      <w:start w:val="1"/>
+      <w:numFmt w:val="bullet"/>
+      <w:lvlText w:val="o"/>
+      <w:lvlJc w:val="left"/>
+      <w:pPr>
+        <w:ind w:left="1364" w:hanging="360"/>
+      </w:pPr>
+      <w:rPr>
+        <w:rFonts w:ascii="Courier New" w:hAnsi="Courier New" w:cs="Courier New" w:hint="default"/>
+      </w:rPr>
+    </w:lvl>
+    <w:lvl w:ilvl="2" w:tplc="04070005" w:tentative="1">
+      <w:start w:val="1"/>
+      <w:numFmt w:val="bullet"/>
+      <w:lvlText w:val=""/>
+      <w:lvlJc w:val="left"/>
+      <w:pPr>
+        <w:ind w:left="2084" w:hanging="360"/>
+      </w:pPr>
+      <w:rPr>
+        <w:rFonts w:ascii="Wingdings" w:hAnsi="Wingdings" w:hint="default"/>
+      </w:rPr>
+    </w:lvl>
+    <w:lvl w:ilvl="3" w:tplc="04070001" w:tentative="1">
+      <w:start w:val="1"/>
+      <w:numFmt w:val="bullet"/>
+      <w:lvlText w:val=""/>
+      <w:lvlJc w:val="left"/>
+      <w:pPr>
+        <w:ind w:left="2804" w:hanging="360"/>
+      </w:pPr>
+      <w:rPr>
+        <w:rFonts w:ascii="Symbol" w:hAnsi="Symbol" w:hint="default"/>
+      </w:rPr>
+    </w:lvl>
+    <w:lvl w:ilvl="4" w:tplc="04070003" w:tentative="1">
+      <w:start w:val="1"/>
+      <w:numFmt w:val="bullet"/>
+      <w:lvlText w:val="o"/>
+      <w:lvlJc w:val="left"/>
+      <w:pPr>
+        <w:ind w:left="3524" w:hanging="360"/>
+      </w:pPr>
+      <w:rPr>
+        <w:rFonts w:ascii="Courier New" w:hAnsi="Courier New" w:cs="Courier New" w:hint="default"/>
+      </w:rPr>
+    </w:lvl>
+    <w:lvl w:ilvl="5" w:tplc="04070005" w:tentative="1">
+      <w:start w:val="1"/>
+      <w:numFmt w:val="bullet"/>
+      <w:lvlText w:val=""/>
+      <w:lvlJc w:val="left"/>
+      <w:pPr>
+        <w:ind w:left="4244" w:hanging="360"/>
+      </w:pPr>
+      <w:rPr>
+        <w:rFonts w:ascii="Wingdings" w:hAnsi="Wingdings" w:hint="default"/>
+      </w:rPr>
+    </w:lvl>
+    <w:lvl w:ilvl="6" w:tplc="04070001" w:tentative="1">
+      <w:start w:val="1"/>
+      <w:numFmt w:val="bullet"/>
+      <w:lvlText w:val=""/>
+      <w:lvlJc w:val="left"/>
+      <w:pPr>
+        <w:ind w:left="4964" w:hanging="360"/>
+      </w:pPr>
+      <w:rPr>
+        <w:rFonts w:ascii="Symbol" w:hAnsi="Symbol" w:hint="default"/>
+      </w:rPr>
+    </w:lvl>
+    <w:lvl w:ilvl="7" w:tplc="04070003" w:tentative="1">
+      <w:start w:val="1"/>
+      <w:numFmt w:val="bullet"/>
+      <w:lvlText w:val="o"/>
+      <w:lvlJc w:val="left"/>
+      <w:pPr>
+        <w:ind w:left="5684" w:hanging="360"/>
+      </w:pPr>
+      <w:rPr>
+        <w:rFonts w:ascii="Courier New" w:hAnsi="Courier New" w:cs="Courier New" w:hint="default"/>
+      </w:rPr>
+    </w:lvl>
+    <w:lvl w:ilvl="8" w:tplc="04070005" w:tentative="1">
+      <w:start w:val="1"/>
+      <w:numFmt w:val="bullet"/>
+      <w:lvlText w:val=""/>
+      <w:lvlJc w:val="left"/>
+      <w:pPr>
+        <w:ind w:left="6404" w:hanging="360"/>
+      </w:pPr>
+      <w:rPr>
+        <w:rFonts w:ascii="Wingdings" w:hAnsi="Wingdings" w:hint="default"/>
+      </w:rPr>
+    </w:lvl>
+  </w:abstractNum>
+  <w:abstractNum w:abstractNumId="2">
+    <w:nsid w:val="789A7710"/>
+    <w:multiLevelType w:val="hybridMultilevel"/>
+    <w:tmpl w:val="D8BAF8F4"/>
+    <w:lvl w:ilvl="0" w:tplc="F5DC8CB0">
+      <w:numFmt w:val="bullet"/>
+      <w:lvlText w:val=""/>
+      <w:lvlJc w:val="left"/>
+      <w:pPr>
+        <w:ind w:left="1724" w:hanging="360"/>
+      </w:pPr>
+      <w:rPr>
+        <w:rFonts w:ascii="Wingdings" w:eastAsiaTheme="minorHAnsi" w:hAnsi="Wingdings" w:cstheme="minorBidi" w:hint="default"/>
+      </w:rPr>
+    </w:lvl>
+    <w:lvl w:ilvl="1" w:tplc="04070003" w:tentative="1">
+      <w:start w:val="1"/>
+      <w:numFmt w:val="bullet"/>
+      <w:lvlText w:val="o"/>
+      <w:lvlJc w:val="left"/>
+      <w:pPr>
+        <w:ind w:left="2444" w:hanging="360"/>
+      </w:pPr>
+      <w:rPr>
+        <w:rFonts w:ascii="Courier New" w:hAnsi="Courier New" w:cs="Courier New" w:hint="default"/>
+      </w:rPr>
+    </w:lvl>
+    <w:lvl w:ilvl="2" w:tplc="04070005" w:tentative="1">
+      <w:start w:val="1"/>
+      <w:numFmt w:val="bullet"/>
+      <w:lvlText w:val=""/>
+      <w:lvlJc w:val="left"/>
+      <w:pPr>
+        <w:ind w:left="3164" w:hanging="360"/>
+      </w:pPr>
+      <w:rPr>
+        <w:rFonts w:ascii="Wingdings" w:hAnsi="Wingdings" w:hint="default"/>
+      </w:rPr>
+    </w:lvl>
+    <w:lvl w:ilvl="3" w:tplc="04070001" w:tentative="1">
+      <w:start w:val="1"/>
+      <w:numFmt w:val="bullet"/>
+      <w:lvlText w:val=""/>
+      <w:lvlJc w:val="left"/>
+      <w:pPr>
+        <w:ind w:left="3884" w:hanging="360"/>
+      </w:pPr>
+      <w:rPr>
+        <w:rFonts w:ascii="Symbol" w:hAnsi="Symbol" w:hint="default"/>
+      </w:rPr>
+    </w:lvl>
+    <w:lvl w:ilvl="4" w:tplc="04070003" w:tentative="1">
+      <w:start w:val="1"/>
+      <w:numFmt w:val="bullet"/>
+      <w:lvlText w:val="o"/>
+      <w:lvlJc w:val="left"/>
+      <w:pPr>
+        <w:ind w:left="4604" w:hanging="360"/>
+      </w:pPr>
+      <w:rPr>
+        <w:rFonts w:ascii="Courier New" w:hAnsi="Courier New" w:cs="Courier New" w:hint="default"/>
+      </w:rPr>
+    </w:lvl>
+    <w:lvl w:ilvl="5" w:tplc="04070005" w:tentative="1">
+      <w:start w:val="1"/>
+      <w:numFmt w:val="bullet"/>
+      <w:lvlText w:val=""/>
+      <w:lvlJc w:val="left"/>
+      <w:pPr>
+        <w:ind w:left="5324" w:hanging="360"/>
+      </w:pPr>
+      <w:rPr>
+        <w:rFonts w:ascii="Wingdings" w:hAnsi="Wingdings" w:hint="default"/>
+      </w:rPr>
+    </w:lvl>
+    <w:lvl w:ilvl="6" w:tplc="04070001" w:tentative="1">
+      <w:start w:val="1"/>
+      <w:numFmt w:val="bullet"/>
+      <w:lvlText w:val=""/>
+      <w:lvlJc w:val="left"/>
+      <w:pPr>
+        <w:ind w:left="6044" w:hanging="360"/>
+      </w:pPr>
+      <w:rPr>
+        <w:rFonts w:ascii="Symbol" w:hAnsi="Symbol" w:hint="default"/>
+      </w:rPr>
+    </w:lvl>
+    <w:lvl w:ilvl="7" w:tplc="04070003" w:tentative="1">
+      <w:start w:val="1"/>
+      <w:numFmt w:val="bullet"/>
+      <w:lvlText w:val="o"/>
+      <w:lvlJc w:val="left"/>
+      <w:pPr>
+        <w:ind w:left="6764" w:hanging="360"/>
+      </w:pPr>
+      <w:rPr>
+        <w:rFonts w:ascii="Courier New" w:hAnsi="Courier New" w:cs="Courier New" w:hint="default"/>
+      </w:rPr>
+    </w:lvl>
+    <w:lvl w:ilvl="8" w:tplc="04070005" w:tentative="1">
+      <w:start w:val="1"/>
+      <w:numFmt w:val="bullet"/>
+      <w:lvlText w:val=""/>
+      <w:lvlJc w:val="left"/>
+      <w:pPr>
+        <w:ind w:left="7484" w:hanging="360"/>
+      </w:pPr>
+      <w:rPr>
+        <w:rFonts w:ascii="Wingdings" w:hAnsi="Wingdings" w:hint="default"/>
+      </w:rPr>
+    </w:lvl>
+  </w:abstractNum>
   <w:num w:numId="1">
     <w:abstractNumId w:val="0"/>
+  </w:num>
+  <w:num w:numId="2">
+    <w:abstractNumId w:val="1"/>
+  </w:num>
+  <w:num w:numId="3">
+    <w:abstractNumId w:val="2"/>
   </w:num>
 </w:numbering>
 </file>

</xml_diff>